<commit_message>
Update with eye splice work, hull speed, and right of way material
</commit_message>
<xml_diff>
--- a/Sailing Tidbits.docx
+++ b/Sailing Tidbits.docx
@@ -85,6 +85,459 @@
         </w:numPr>
       </w:pPr>
       <w:r>
+        <w:t>Hull speed discussion</w:t>
+      </w:r>
+    </w:p>
+    <w:p>
+      <w:pPr>
+        <w:pStyle w:val="ListParagraph"/>
+        <w:numPr>
+          <w:ilvl w:val="1"/>
+          <w:numId w:val="2"/>
+        </w:numPr>
+      </w:pPr>
+      <w:r>
+        <w:t>First half of video is amazing</w:t>
+      </w:r>
+    </w:p>
+    <w:p>
+      <w:pPr>
+        <w:pStyle w:val="ListParagraph"/>
+        <w:numPr>
+          <w:ilvl w:val="1"/>
+          <w:numId w:val="2"/>
+        </w:numPr>
+      </w:pPr>
+      <w:hyperlink r:id="rId5" w:history="1">
+        <w:r>
+          <w:rPr>
+            <w:rStyle w:val="Hyperlink"/>
+          </w:rPr>
+          <w:t>https://www.youtube.com/watch?v=NT8SGZ9S_uw</w:t>
+        </w:r>
+      </w:hyperlink>
+    </w:p>
+    <w:p>
+      <w:pPr>
+        <w:pStyle w:val="ListParagraph"/>
+        <w:numPr>
+          <w:ilvl w:val="1"/>
+          <w:numId w:val="2"/>
+        </w:numPr>
+      </w:pPr>
+      <w:r>
+        <w:t xml:space="preserve">Per the formula for hull speed: </w:t>
+      </w:r>
+    </w:p>
+    <w:p>
+      <w:pPr>
+        <w:pStyle w:val="ListParagraph"/>
+        <w:numPr>
+          <w:ilvl w:val="2"/>
+          <w:numId w:val="2"/>
+        </w:numPr>
+        <w:rPr>
+          <w:rFonts w:eastAsiaTheme="minorEastAsia"/>
+        </w:rPr>
+      </w:pPr>
+      <w:r>
+        <w:t xml:space="preserve">Max knot speed = </w:t>
+      </w:r>
+      <m:oMath>
+        <m:r>
+          <w:rPr>
+            <w:rFonts w:ascii="Cambria Math" w:hAnsi="Cambria Math"/>
+          </w:rPr>
+          <m:t xml:space="preserve">1.34* </m:t>
+        </m:r>
+        <m:rad>
+          <m:radPr>
+            <m:degHide m:val="1"/>
+            <m:ctrlPr>
+              <w:rPr>
+                <w:rFonts w:ascii="Cambria Math" w:hAnsi="Cambria Math"/>
+                <w:i/>
+              </w:rPr>
+            </m:ctrlPr>
+          </m:radPr>
+          <m:deg/>
+          <m:e>
+            <m:d>
+              <m:dPr>
+                <m:begChr m:val="{"/>
+                <m:endChr m:val="}"/>
+                <m:ctrlPr>
+                  <w:rPr>
+                    <w:rFonts w:ascii="Cambria Math" w:hAnsi="Cambria Math"/>
+                    <w:i/>
+                  </w:rPr>
+                </m:ctrlPr>
+              </m:dPr>
+              <m:e>
+                <m:r>
+                  <w:rPr>
+                    <w:rFonts w:ascii="Cambria Math" w:hAnsi="Cambria Math"/>
+                  </w:rPr>
+                  <m:t>waterline length in feet</m:t>
+                </m:r>
+              </m:e>
+            </m:d>
+          </m:e>
+        </m:rad>
+      </m:oMath>
+    </w:p>
+    <w:p>
+      <w:pPr>
+        <w:pStyle w:val="ListParagraph"/>
+        <w:numPr>
+          <w:ilvl w:val="2"/>
+          <w:numId w:val="2"/>
+        </w:numPr>
+        <w:rPr>
+          <w:rFonts w:eastAsiaTheme="minorEastAsia"/>
+        </w:rPr>
+      </w:pPr>
+      <w:r>
+        <w:rPr>
+          <w:rFonts w:eastAsiaTheme="minorEastAsia"/>
+        </w:rPr>
+        <w:t>The Catalina 40 should have a max hull speed of 7.8 to 8.0 knots</w:t>
+      </w:r>
+    </w:p>
+    <w:p>
+      <w:pPr>
+        <w:pStyle w:val="ListParagraph"/>
+        <w:numPr>
+          <w:ilvl w:val="1"/>
+          <w:numId w:val="2"/>
+        </w:numPr>
+        <w:rPr>
+          <w:rFonts w:eastAsiaTheme="minorEastAsia"/>
+        </w:rPr>
+      </w:pPr>
+      <w:r>
+        <w:rPr>
+          <w:rFonts w:eastAsiaTheme="minorEastAsia"/>
+        </w:rPr>
+        <w:t>Note the waterline length is not the full length of boat</w:t>
+      </w:r>
+    </w:p>
+    <w:p>
+      <w:pPr>
+        <w:pStyle w:val="ListParagraph"/>
+        <w:numPr>
+          <w:ilvl w:val="2"/>
+          <w:numId w:val="2"/>
+        </w:numPr>
+        <w:rPr>
+          <w:rFonts w:eastAsiaTheme="minorEastAsia"/>
+        </w:rPr>
+      </w:pPr>
+      <w:r>
+        <w:rPr>
+          <w:rFonts w:eastAsiaTheme="minorEastAsia"/>
+        </w:rPr>
+        <w:t xml:space="preserve">It is the length measured along the waterline from the forwardmost point the aftmost point of the hull. </w:t>
+      </w:r>
+    </w:p>
+    <w:p>
+      <w:pPr>
+        <w:pStyle w:val="ListParagraph"/>
+        <w:numPr>
+          <w:ilvl w:val="2"/>
+          <w:numId w:val="2"/>
+        </w:numPr>
+        <w:rPr>
+          <w:rFonts w:eastAsiaTheme="minorEastAsia"/>
+        </w:rPr>
+      </w:pPr>
+      <w:r>
+        <w:rPr>
+          <w:rFonts w:eastAsiaTheme="minorEastAsia"/>
+        </w:rPr>
+        <w:t>Thus the 40 foot boat typically has a waterline length of around 34 ft per google</w:t>
+      </w:r>
+    </w:p>
+    <w:p>
+      <w:pPr>
+        <w:pStyle w:val="ListParagraph"/>
+        <w:numPr>
+          <w:ilvl w:val="1"/>
+          <w:numId w:val="2"/>
+        </w:numPr>
+        <w:rPr>
+          <w:rFonts w:eastAsiaTheme="minorEastAsia"/>
+        </w:rPr>
+      </w:pPr>
+      <w:r>
+        <w:rPr>
+          <w:rFonts w:eastAsiaTheme="minorEastAsia"/>
+        </w:rPr>
+        <w:t xml:space="preserve">So the max hull speed we should expect is </w:t>
+      </w:r>
+      <m:oMath>
+        <m:r>
+          <w:rPr>
+            <w:rFonts w:ascii="Cambria Math" w:eastAsiaTheme="minorEastAsia" w:hAnsi="Cambria Math"/>
+          </w:rPr>
+          <m:t>1.34*</m:t>
+        </m:r>
+        <m:rad>
+          <m:radPr>
+            <m:degHide m:val="1"/>
+            <m:ctrlPr>
+              <w:rPr>
+                <w:rFonts w:ascii="Cambria Math" w:eastAsiaTheme="minorEastAsia" w:hAnsi="Cambria Math"/>
+                <w:i/>
+              </w:rPr>
+            </m:ctrlPr>
+          </m:radPr>
+          <m:deg/>
+          <m:e>
+            <m:r>
+              <w:rPr>
+                <w:rFonts w:ascii="Cambria Math" w:eastAsiaTheme="minorEastAsia" w:hAnsi="Cambria Math"/>
+              </w:rPr>
+              <m:t>34</m:t>
+            </m:r>
+          </m:e>
+        </m:rad>
+        <m:r>
+          <w:rPr>
+            <w:rFonts w:ascii="Cambria Math" w:eastAsiaTheme="minorEastAsia" w:hAnsi="Cambria Math"/>
+          </w:rPr>
+          <m:t>≈7.81</m:t>
+        </m:r>
+      </m:oMath>
+    </w:p>
+    <w:p>
+      <w:pPr>
+        <w:rPr>
+          <w:rFonts w:eastAsiaTheme="minorEastAsia"/>
+        </w:rPr>
+      </w:pPr>
+    </w:p>
+    <w:p>
+      <w:pPr>
+        <w:pStyle w:val="ListParagraph"/>
+        <w:numPr>
+          <w:ilvl w:val="0"/>
+          <w:numId w:val="2"/>
+        </w:numPr>
+        <w:rPr>
+          <w:rFonts w:eastAsiaTheme="minorEastAsia"/>
+        </w:rPr>
+      </w:pPr>
+      <w:r>
+        <w:rPr>
+          <w:rFonts w:eastAsiaTheme="minorEastAsia"/>
+        </w:rPr>
+        <w:t xml:space="preserve">Right of way </w:t>
+      </w:r>
+    </w:p>
+    <w:p>
+      <w:pPr>
+        <w:pStyle w:val="ListParagraph"/>
+        <w:numPr>
+          <w:ilvl w:val="1"/>
+          <w:numId w:val="2"/>
+        </w:numPr>
+        <w:rPr>
+          <w:rFonts w:eastAsiaTheme="minorEastAsia"/>
+        </w:rPr>
+      </w:pPr>
+      <w:r>
+        <w:rPr>
+          <w:rFonts w:eastAsiaTheme="minorEastAsia"/>
+        </w:rPr>
+        <w:t>A boat on starboard tack (wind over starboard) has right of way over a port tack.</w:t>
+      </w:r>
+    </w:p>
+    <w:p>
+      <w:pPr>
+        <w:pStyle w:val="ListParagraph"/>
+        <w:numPr>
+          <w:ilvl w:val="2"/>
+          <w:numId w:val="2"/>
+        </w:numPr>
+        <w:rPr>
+          <w:rFonts w:eastAsiaTheme="minorEastAsia"/>
+        </w:rPr>
+      </w:pPr>
+      <w:r>
+        <w:rPr>
+          <w:rFonts w:eastAsiaTheme="minorEastAsia"/>
+        </w:rPr>
+        <w:t xml:space="preserve">The boat on port tack must give way. </w:t>
+      </w:r>
+    </w:p>
+    <w:p>
+      <w:pPr>
+        <w:pStyle w:val="ListParagraph"/>
+        <w:numPr>
+          <w:ilvl w:val="1"/>
+          <w:numId w:val="2"/>
+        </w:numPr>
+        <w:rPr>
+          <w:rFonts w:eastAsiaTheme="minorEastAsia"/>
+        </w:rPr>
+      </w:pPr>
+      <w:r>
+        <w:rPr>
+          <w:rFonts w:eastAsiaTheme="minorEastAsia"/>
+        </w:rPr>
+        <w:t xml:space="preserve">If both boats are on same tack: </w:t>
+      </w:r>
+    </w:p>
+    <w:p>
+      <w:pPr>
+        <w:pStyle w:val="ListParagraph"/>
+        <w:numPr>
+          <w:ilvl w:val="2"/>
+          <w:numId w:val="2"/>
+        </w:numPr>
+        <w:rPr>
+          <w:rFonts w:eastAsiaTheme="minorEastAsia"/>
+        </w:rPr>
+      </w:pPr>
+      <w:r>
+        <w:rPr>
+          <w:rFonts w:eastAsiaTheme="minorEastAsia"/>
+        </w:rPr>
+        <w:t xml:space="preserve">A boat leeward has right of way over a boat windward </w:t>
+      </w:r>
+    </w:p>
+    <w:p>
+      <w:pPr>
+        <w:pStyle w:val="ListParagraph"/>
+        <w:numPr>
+          <w:ilvl w:val="2"/>
+          <w:numId w:val="2"/>
+        </w:numPr>
+        <w:rPr>
+          <w:rFonts w:eastAsiaTheme="minorEastAsia"/>
+        </w:rPr>
+      </w:pPr>
+      <w:r>
+        <w:rPr>
+          <w:rFonts w:eastAsiaTheme="minorEastAsia"/>
+        </w:rPr>
+        <w:t xml:space="preserve">The windward boat must give way </w:t>
+      </w:r>
+    </w:p>
+    <w:p>
+      <w:pPr>
+        <w:pStyle w:val="ListParagraph"/>
+        <w:numPr>
+          <w:ilvl w:val="1"/>
+          <w:numId w:val="2"/>
+        </w:numPr>
+        <w:rPr>
+          <w:rFonts w:eastAsiaTheme="minorEastAsia"/>
+        </w:rPr>
+      </w:pPr>
+      <w:r>
+        <w:rPr>
+          <w:rFonts w:eastAsiaTheme="minorEastAsia"/>
+        </w:rPr>
+        <w:t>If a boat is overtaking another boat, the overtaking boat must give way to the boat being overtaken</w:t>
+      </w:r>
+    </w:p>
+    <w:p>
+      <w:pPr>
+        <w:rPr>
+          <w:rFonts w:eastAsiaTheme="minorEastAsia"/>
+        </w:rPr>
+      </w:pPr>
+    </w:p>
+    <w:p>
+      <w:pPr>
+        <w:pStyle w:val="ListParagraph"/>
+        <w:numPr>
+          <w:ilvl w:val="1"/>
+          <w:numId w:val="2"/>
+        </w:numPr>
+        <w:rPr>
+          <w:rFonts w:eastAsiaTheme="minorEastAsia"/>
+        </w:rPr>
+      </w:pPr>
+      <w:r>
+        <w:rPr>
+          <w:rFonts w:eastAsiaTheme="minorEastAsia"/>
+        </w:rPr>
+        <w:t xml:space="preserve">The boat required to yield is the give-way vessel. The boat with right-of-way is the stand-on vessel. </w:t>
+      </w:r>
+    </w:p>
+    <w:p>
+      <w:pPr>
+        <w:pStyle w:val="ListParagraph"/>
+        <w:numPr>
+          <w:ilvl w:val="1"/>
+          <w:numId w:val="2"/>
+        </w:numPr>
+        <w:rPr>
+          <w:rFonts w:eastAsiaTheme="minorEastAsia"/>
+        </w:rPr>
+      </w:pPr>
+      <w:r>
+        <w:rPr>
+          <w:rFonts w:eastAsiaTheme="minorEastAsia"/>
+        </w:rPr>
+        <w:t xml:space="preserve">Boats under power must generally always give way to boats under sail. </w:t>
+      </w:r>
+    </w:p>
+    <w:p>
+      <w:pPr>
+        <w:pStyle w:val="ListParagraph"/>
+        <w:numPr>
+          <w:ilvl w:val="1"/>
+          <w:numId w:val="2"/>
+        </w:numPr>
+        <w:rPr>
+          <w:rFonts w:eastAsiaTheme="minorEastAsia"/>
+        </w:rPr>
+      </w:pPr>
+      <w:r>
+        <w:rPr>
+          <w:rFonts w:eastAsiaTheme="minorEastAsia"/>
+        </w:rPr>
+        <w:t xml:space="preserve">Boats with restricted maneuverability or engaged in fishing have specific right of way considerations. </w:t>
+      </w:r>
+    </w:p>
+    <w:p>
+      <w:pPr>
+        <w:pStyle w:val="ListParagraph"/>
+        <w:numPr>
+          <w:ilvl w:val="1"/>
+          <w:numId w:val="2"/>
+        </w:numPr>
+        <w:rPr>
+          <w:rFonts w:eastAsiaTheme="minorEastAsia"/>
+        </w:rPr>
+      </w:pPr>
+      <w:r>
+        <w:rPr>
+          <w:rFonts w:eastAsiaTheme="minorEastAsia"/>
+        </w:rPr>
+        <w:t xml:space="preserve">Always choose to give way rather than collide. </w:t>
+      </w:r>
+    </w:p>
+    <w:p>
+      <w:pPr>
+        <w:rPr>
+          <w:rFonts w:eastAsiaTheme="minorEastAsia"/>
+        </w:rPr>
+      </w:pPr>
+    </w:p>
+    <w:p>
+      <w:pPr>
+        <w:pStyle w:val="ListParagraph"/>
+        <w:numPr>
+          <w:ilvl w:val="0"/>
+          <w:numId w:val="2"/>
+        </w:numPr>
+      </w:pPr>
+      <w:r>
         <w:t>Rigging</w:t>
       </w:r>
     </w:p>
@@ -108,7 +561,7 @@
           <w:numId w:val="2"/>
         </w:numPr>
       </w:pPr>
-      <w:hyperlink r:id="rId5" w:history="1">
+      <w:hyperlink r:id="rId6" w:history="1">
         <w:r>
           <w:rPr>
             <w:rStyle w:val="Hyperlink"/>
@@ -126,6 +579,7 @@
         </w:numPr>
       </w:pPr>
       <w:r>
+        <w:lastRenderedPageBreak/>
         <w:t>Sailboat rigging for beginners #3: Reefing the mainsail</w:t>
       </w:r>
     </w:p>
@@ -137,7 +591,7 @@
           <w:numId w:val="2"/>
         </w:numPr>
       </w:pPr>
-      <w:hyperlink r:id="rId6" w:history="1">
+      <w:hyperlink r:id="rId7" w:history="1">
         <w:r>
           <w:rPr>
             <w:rStyle w:val="Hyperlink"/>
@@ -166,7 +620,7 @@
           <w:numId w:val="2"/>
         </w:numPr>
       </w:pPr>
-      <w:hyperlink r:id="rId7" w:history="1">
+      <w:hyperlink r:id="rId8" w:history="1">
         <w:r>
           <w:rPr>
             <w:rStyle w:val="Hyperlink"/>
@@ -195,7 +649,7 @@
           <w:numId w:val="2"/>
         </w:numPr>
       </w:pPr>
-      <w:hyperlink r:id="rId8" w:history="1">
+      <w:hyperlink r:id="rId9" w:history="1">
         <w:r>
           <w:rPr>
             <w:rStyle w:val="Hyperlink"/>
@@ -224,7 +678,7 @@
           <w:numId w:val="2"/>
         </w:numPr>
       </w:pPr>
-      <w:hyperlink r:id="rId9" w:history="1">
+      <w:hyperlink r:id="rId10" w:history="1">
         <w:r>
           <w:rPr>
             <w:rStyle w:val="Hyperlink"/>
@@ -253,7 +707,7 @@
           <w:numId w:val="2"/>
         </w:numPr>
       </w:pPr>
-      <w:hyperlink r:id="rId10" w:history="1">
+      <w:hyperlink r:id="rId11" w:history="1">
         <w:r>
           <w:rPr>
             <w:rStyle w:val="Hyperlink"/>
@@ -282,7 +736,7 @@
           <w:numId w:val="2"/>
         </w:numPr>
       </w:pPr>
-      <w:hyperlink r:id="rId11" w:history="1">
+      <w:hyperlink r:id="rId12" w:history="1">
         <w:r>
           <w:rPr>
             <w:rStyle w:val="Hyperlink"/>
@@ -323,7 +777,7 @@
           <w:numId w:val="2"/>
         </w:numPr>
       </w:pPr>
-      <w:hyperlink r:id="rId12" w:history="1">
+      <w:hyperlink r:id="rId13" w:history="1">
         <w:r>
           <w:rPr>
             <w:rStyle w:val="Hyperlink"/>
@@ -352,7 +806,7 @@
           <w:numId w:val="2"/>
         </w:numPr>
       </w:pPr>
-      <w:hyperlink r:id="rId13" w:history="1">
+      <w:hyperlink r:id="rId14" w:history="1">
         <w:r>
           <w:rPr>
             <w:rStyle w:val="Hyperlink"/>
@@ -1593,6 +2047,16 @@
       <w:shd w:val="clear" w:color="auto" w:fill="E1DFDD"/>
     </w:rPr>
   </w:style>
+  <w:style w:type="character" w:styleId="PlaceholderText">
+    <w:name w:val="Placeholder Text"/>
+    <w:basedOn w:val="DefaultParagraphFont"/>
+    <w:uiPriority w:val="99"/>
+    <w:semiHidden/>
+    <w:rsid w:val="00BC42A5"/>
+    <w:rPr>
+      <w:color w:val="666666"/>
+    </w:rPr>
+  </w:style>
 </w:styles>
 </file>
 

</xml_diff>